<commit_message>
Use cases toegevoegd aan functioneel ontwerp docx
</commit_message>
<xml_diff>
--- a/Documents/Designs/Functional Design/FunctionalDesign.docx
+++ b/Documents/Designs/Functional Design/FunctionalDesign.docx
@@ -13,6 +13,61 @@
       <w:bookmarkStart w:id="0" w:name="_Toc441222698"/>
       <w:bookmarkStart w:id="1" w:name="_Toc441224461"/>
       <w:bookmarkStart w:id="2" w:name="_Toc449083610"/>
+      <w:r>
+        <w:rPr>
+          <w:noProof/>
+          <w:sz w:val="48"/>
+          <w:szCs w:val="48"/>
+        </w:rPr>
+        <w:drawing>
+          <wp:inline distT="0" distB="0" distL="0" distR="0">
+            <wp:extent cx="5753100" cy="3695700"/>
+            <wp:effectExtent l="0" t="0" r="0" b="0"/>
+            <wp:docPr id="4" name="Afbeelding 4"/>
+            <wp:cNvGraphicFramePr>
+              <a:graphicFrameLocks xmlns:a="http://schemas.openxmlformats.org/drawingml/2006/main" noChangeAspect="1"/>
+            </wp:cNvGraphicFramePr>
+            <a:graphic xmlns:a="http://schemas.openxmlformats.org/drawingml/2006/main">
+              <a:graphicData uri="http://schemas.openxmlformats.org/drawingml/2006/picture">
+                <pic:pic xmlns:pic="http://schemas.openxmlformats.org/drawingml/2006/picture">
+                  <pic:nvPicPr>
+                    <pic:cNvPr id="0" name="Picture 1"/>
+                    <pic:cNvPicPr>
+                      <a:picLocks noChangeAspect="1" noChangeArrowheads="1"/>
+                    </pic:cNvPicPr>
+                  </pic:nvPicPr>
+                  <pic:blipFill>
+                    <a:blip r:embed="rId8">
+                      <a:extLst>
+                        <a:ext uri="{28A0092B-C50C-407E-A947-70E740481C1C}">
+                          <a14:useLocalDpi xmlns:a14="http://schemas.microsoft.com/office/drawing/2010/main" val="0"/>
+                        </a:ext>
+                      </a:extLst>
+                    </a:blip>
+                    <a:srcRect/>
+                    <a:stretch>
+                      <a:fillRect/>
+                    </a:stretch>
+                  </pic:blipFill>
+                  <pic:spPr bwMode="auto">
+                    <a:xfrm>
+                      <a:off x="0" y="0"/>
+                      <a:ext cx="5753100" cy="3695700"/>
+                    </a:xfrm>
+                    <a:prstGeom prst="rect">
+                      <a:avLst/>
+                    </a:prstGeom>
+                    <a:noFill/>
+                    <a:ln>
+                      <a:noFill/>
+                    </a:ln>
+                  </pic:spPr>
+                </pic:pic>
+              </a:graphicData>
+            </a:graphic>
+          </wp:inline>
+        </w:drawing>
+      </w:r>
       <w:r>
         <w:rPr>
           <w:sz w:val="48"/>
@@ -792,58 +847,56 @@
       <w:r>
         <w:br w:type="page"/>
       </w:r>
-      <w:bookmarkStart w:id="3" w:name="_GoBack"/>
+    </w:p>
+    <w:p>
+      <w:pPr>
+        <w:pStyle w:val="Kop1"/>
+        <w:rPr>
+          <w:color w:val="auto"/>
+        </w:rPr>
+      </w:pPr>
+      <w:bookmarkStart w:id="3" w:name="_Toc517523735"/>
+      <w:r>
+        <w:rPr>
+          <w:color w:val="auto"/>
+        </w:rPr>
+        <w:lastRenderedPageBreak/>
+        <w:t>Inleiding</w:t>
+      </w:r>
       <w:bookmarkEnd w:id="3"/>
     </w:p>
     <w:p>
       <w:pPr>
-        <w:pStyle w:val="Kop1"/>
-        <w:rPr>
-          <w:color w:val="auto"/>
-        </w:rPr>
-      </w:pPr>
-      <w:bookmarkStart w:id="4" w:name="_Toc517523735"/>
-      <w:r>
-        <w:rPr>
-          <w:color w:val="auto"/>
-        </w:rPr>
-        <w:lastRenderedPageBreak/>
-        <w:t>Inleiding</w:t>
-      </w:r>
-      <w:bookmarkEnd w:id="4"/>
+        <w:rPr>
+          <w:rFonts w:ascii="Calibri" w:hAnsi="Calibri"/>
+          <w:i/>
+        </w:rPr>
+      </w:pPr>
+      <w:r>
+        <w:rPr>
+          <w:rFonts w:ascii="Calibri" w:hAnsi="Calibri"/>
+          <w:i/>
+        </w:rPr>
+        <w:t>In dit ontwerp vind je een overzicht van de functionaliteiten waaraan de applicatie moet voldoen.</w:t>
+      </w:r>
     </w:p>
     <w:p>
       <w:pPr>
-        <w:rPr>
-          <w:rFonts w:ascii="Calibri" w:hAnsi="Calibri"/>
-          <w:i/>
-        </w:rPr>
-      </w:pPr>
-      <w:r>
-        <w:rPr>
-          <w:rFonts w:ascii="Calibri" w:hAnsi="Calibri"/>
-          <w:i/>
-        </w:rPr>
-        <w:t>In dit ontwerp vind je een overzicht van de functionaliteiten waaraan de applicatie moet voldoen.</w:t>
-      </w:r>
-    </w:p>
-    <w:p>
-      <w:pPr>
         <w:pStyle w:val="Kop1"/>
         <w:rPr>
           <w:color w:val="auto"/>
         </w:rPr>
       </w:pPr>
-      <w:bookmarkStart w:id="5" w:name="_Toc435780368"/>
-      <w:bookmarkStart w:id="6" w:name="_Toc517523736"/>
+      <w:bookmarkStart w:id="4" w:name="_Toc435780368"/>
+      <w:bookmarkStart w:id="5" w:name="_Toc517523736"/>
       <w:r>
         <w:rPr>
           <w:color w:val="auto"/>
         </w:rPr>
         <w:t>Functionaliteiten</w:t>
       </w:r>
+      <w:bookmarkEnd w:id="4"/>
       <w:bookmarkEnd w:id="5"/>
-      <w:bookmarkEnd w:id="6"/>
     </w:p>
     <w:tbl>
       <w:tblPr>
@@ -955,6 +1008,8 @@
             </w:r>
           </w:p>
         </w:tc>
+        <w:bookmarkStart w:id="6" w:name="_GoBack"/>
+        <w:bookmarkEnd w:id="6"/>
       </w:tr>
       <w:tr>
         <w:tc>
@@ -1371,7 +1426,7 @@
           <w:rFonts w:ascii="Calibri" w:hAnsi="Calibri"/>
           <w:i/>
         </w:rPr>
-        <w:t xml:space="preserve">Stel  </w:t>
+        <w:t xml:space="preserve">Stel </w:t>
       </w:r>
       <w:r>
         <w:rPr>
@@ -1402,6 +1457,430 @@
           <w:i/>
         </w:rPr>
         <w:t xml:space="preserve"> case diagrammen op  om de functionaliteiten ook visueel weer te geven. Duidelijk moet worden welke rollen er zijn en hoe de gegevensstromen lopen.</w:t>
+      </w:r>
+      <w:r>
+        <w:rPr>
+          <w:rFonts w:ascii="Calibri" w:hAnsi="Calibri"/>
+          <w:i/>
+          <w:noProof/>
+        </w:rPr>
+        <w:lastRenderedPageBreak/>
+        <w:drawing>
+          <wp:inline distT="0" distB="0" distL="0" distR="0">
+            <wp:extent cx="5753100" cy="3695700"/>
+            <wp:effectExtent l="0" t="0" r="0" b="0"/>
+            <wp:docPr id="5" name="Afbeelding 5"/>
+            <wp:cNvGraphicFramePr>
+              <a:graphicFrameLocks xmlns:a="http://schemas.openxmlformats.org/drawingml/2006/main" noChangeAspect="1"/>
+            </wp:cNvGraphicFramePr>
+            <a:graphic xmlns:a="http://schemas.openxmlformats.org/drawingml/2006/main">
+              <a:graphicData uri="http://schemas.openxmlformats.org/drawingml/2006/picture">
+                <pic:pic xmlns:pic="http://schemas.openxmlformats.org/drawingml/2006/picture">
+                  <pic:nvPicPr>
+                    <pic:cNvPr id="0" name="Picture 2"/>
+                    <pic:cNvPicPr>
+                      <a:picLocks noChangeAspect="1" noChangeArrowheads="1"/>
+                    </pic:cNvPicPr>
+                  </pic:nvPicPr>
+                  <pic:blipFill>
+                    <a:blip r:embed="rId8">
+                      <a:extLst>
+                        <a:ext uri="{28A0092B-C50C-407E-A947-70E740481C1C}">
+                          <a14:useLocalDpi xmlns:a14="http://schemas.microsoft.com/office/drawing/2010/main" val="0"/>
+                        </a:ext>
+                      </a:extLst>
+                    </a:blip>
+                    <a:srcRect/>
+                    <a:stretch>
+                      <a:fillRect/>
+                    </a:stretch>
+                  </pic:blipFill>
+                  <pic:spPr bwMode="auto">
+                    <a:xfrm>
+                      <a:off x="0" y="0"/>
+                      <a:ext cx="5753100" cy="3695700"/>
+                    </a:xfrm>
+                    <a:prstGeom prst="rect">
+                      <a:avLst/>
+                    </a:prstGeom>
+                    <a:noFill/>
+                    <a:ln>
+                      <a:noFill/>
+                    </a:ln>
+                  </pic:spPr>
+                </pic:pic>
+              </a:graphicData>
+            </a:graphic>
+          </wp:inline>
+        </w:drawing>
+      </w:r>
+      <w:r>
+        <w:rPr>
+          <w:rFonts w:ascii="Calibri" w:hAnsi="Calibri"/>
+          <w:i/>
+          <w:noProof/>
+        </w:rPr>
+        <w:drawing>
+          <wp:inline distT="0" distB="0" distL="0" distR="0">
+            <wp:extent cx="5753100" cy="3695700"/>
+            <wp:effectExtent l="0" t="0" r="0" b="0"/>
+            <wp:docPr id="6" name="Afbeelding 6"/>
+            <wp:cNvGraphicFramePr>
+              <a:graphicFrameLocks xmlns:a="http://schemas.openxmlformats.org/drawingml/2006/main" noChangeAspect="1"/>
+            </wp:cNvGraphicFramePr>
+            <a:graphic xmlns:a="http://schemas.openxmlformats.org/drawingml/2006/main">
+              <a:graphicData uri="http://schemas.openxmlformats.org/drawingml/2006/picture">
+                <pic:pic xmlns:pic="http://schemas.openxmlformats.org/drawingml/2006/picture">
+                  <pic:nvPicPr>
+                    <pic:cNvPr id="0" name="Picture 3"/>
+                    <pic:cNvPicPr>
+                      <a:picLocks noChangeAspect="1" noChangeArrowheads="1"/>
+                    </pic:cNvPicPr>
+                  </pic:nvPicPr>
+                  <pic:blipFill>
+                    <a:blip r:embed="rId9">
+                      <a:extLst>
+                        <a:ext uri="{28A0092B-C50C-407E-A947-70E740481C1C}">
+                          <a14:useLocalDpi xmlns:a14="http://schemas.microsoft.com/office/drawing/2010/main" val="0"/>
+                        </a:ext>
+                      </a:extLst>
+                    </a:blip>
+                    <a:srcRect/>
+                    <a:stretch>
+                      <a:fillRect/>
+                    </a:stretch>
+                  </pic:blipFill>
+                  <pic:spPr bwMode="auto">
+                    <a:xfrm>
+                      <a:off x="0" y="0"/>
+                      <a:ext cx="5753100" cy="3695700"/>
+                    </a:xfrm>
+                    <a:prstGeom prst="rect">
+                      <a:avLst/>
+                    </a:prstGeom>
+                    <a:noFill/>
+                    <a:ln>
+                      <a:noFill/>
+                    </a:ln>
+                  </pic:spPr>
+                </pic:pic>
+              </a:graphicData>
+            </a:graphic>
+          </wp:inline>
+        </w:drawing>
+      </w:r>
+      <w:r>
+        <w:rPr>
+          <w:rFonts w:ascii="Calibri" w:hAnsi="Calibri"/>
+          <w:i/>
+        </w:rPr>
+        <w:br/>
+      </w:r>
+      <w:r>
+        <w:rPr>
+          <w:rFonts w:ascii="Calibri" w:hAnsi="Calibri"/>
+          <w:i/>
+          <w:noProof/>
+        </w:rPr>
+        <w:lastRenderedPageBreak/>
+        <w:drawing>
+          <wp:inline distT="0" distB="0" distL="0" distR="0">
+            <wp:extent cx="5753100" cy="3787140"/>
+            <wp:effectExtent l="0" t="0" r="0" b="3810"/>
+            <wp:docPr id="11" name="Afbeelding 11"/>
+            <wp:cNvGraphicFramePr>
+              <a:graphicFrameLocks xmlns:a="http://schemas.openxmlformats.org/drawingml/2006/main" noChangeAspect="1"/>
+            </wp:cNvGraphicFramePr>
+            <a:graphic xmlns:a="http://schemas.openxmlformats.org/drawingml/2006/main">
+              <a:graphicData uri="http://schemas.openxmlformats.org/drawingml/2006/picture">
+                <pic:pic xmlns:pic="http://schemas.openxmlformats.org/drawingml/2006/picture">
+                  <pic:nvPicPr>
+                    <pic:cNvPr id="0" name="Picture 4"/>
+                    <pic:cNvPicPr>
+                      <a:picLocks noChangeAspect="1" noChangeArrowheads="1"/>
+                    </pic:cNvPicPr>
+                  </pic:nvPicPr>
+                  <pic:blipFill>
+                    <a:blip r:embed="rId10">
+                      <a:extLst>
+                        <a:ext uri="{28A0092B-C50C-407E-A947-70E740481C1C}">
+                          <a14:useLocalDpi xmlns:a14="http://schemas.microsoft.com/office/drawing/2010/main" val="0"/>
+                        </a:ext>
+                      </a:extLst>
+                    </a:blip>
+                    <a:srcRect/>
+                    <a:stretch>
+                      <a:fillRect/>
+                    </a:stretch>
+                  </pic:blipFill>
+                  <pic:spPr bwMode="auto">
+                    <a:xfrm>
+                      <a:off x="0" y="0"/>
+                      <a:ext cx="5753100" cy="3787140"/>
+                    </a:xfrm>
+                    <a:prstGeom prst="rect">
+                      <a:avLst/>
+                    </a:prstGeom>
+                    <a:noFill/>
+                    <a:ln>
+                      <a:noFill/>
+                    </a:ln>
+                  </pic:spPr>
+                </pic:pic>
+              </a:graphicData>
+            </a:graphic>
+          </wp:inline>
+        </w:drawing>
+      </w:r>
+      <w:r>
+        <w:rPr>
+          <w:rFonts w:ascii="Calibri" w:hAnsi="Calibri"/>
+          <w:i/>
+        </w:rPr>
+        <w:br/>
+      </w:r>
+      <w:r>
+        <w:rPr>
+          <w:rFonts w:ascii="Calibri" w:hAnsi="Calibri"/>
+          <w:i/>
+          <w:noProof/>
+        </w:rPr>
+        <w:drawing>
+          <wp:inline distT="0" distB="0" distL="0" distR="0">
+            <wp:extent cx="5753100" cy="3787140"/>
+            <wp:effectExtent l="0" t="0" r="0" b="3810"/>
+            <wp:docPr id="12" name="Afbeelding 12"/>
+            <wp:cNvGraphicFramePr>
+              <a:graphicFrameLocks xmlns:a="http://schemas.openxmlformats.org/drawingml/2006/main" noChangeAspect="1"/>
+            </wp:cNvGraphicFramePr>
+            <a:graphic xmlns:a="http://schemas.openxmlformats.org/drawingml/2006/main">
+              <a:graphicData uri="http://schemas.openxmlformats.org/drawingml/2006/picture">
+                <pic:pic xmlns:pic="http://schemas.openxmlformats.org/drawingml/2006/picture">
+                  <pic:nvPicPr>
+                    <pic:cNvPr id="0" name="Picture 5"/>
+                    <pic:cNvPicPr>
+                      <a:picLocks noChangeAspect="1" noChangeArrowheads="1"/>
+                    </pic:cNvPicPr>
+                  </pic:nvPicPr>
+                  <pic:blipFill>
+                    <a:blip r:embed="rId11">
+                      <a:extLst>
+                        <a:ext uri="{28A0092B-C50C-407E-A947-70E740481C1C}">
+                          <a14:useLocalDpi xmlns:a14="http://schemas.microsoft.com/office/drawing/2010/main" val="0"/>
+                        </a:ext>
+                      </a:extLst>
+                    </a:blip>
+                    <a:srcRect/>
+                    <a:stretch>
+                      <a:fillRect/>
+                    </a:stretch>
+                  </pic:blipFill>
+                  <pic:spPr bwMode="auto">
+                    <a:xfrm>
+                      <a:off x="0" y="0"/>
+                      <a:ext cx="5753100" cy="3787140"/>
+                    </a:xfrm>
+                    <a:prstGeom prst="rect">
+                      <a:avLst/>
+                    </a:prstGeom>
+                    <a:noFill/>
+                    <a:ln>
+                      <a:noFill/>
+                    </a:ln>
+                  </pic:spPr>
+                </pic:pic>
+              </a:graphicData>
+            </a:graphic>
+          </wp:inline>
+        </w:drawing>
+      </w:r>
+      <w:r>
+        <w:rPr>
+          <w:rFonts w:ascii="Calibri" w:hAnsi="Calibri"/>
+          <w:i/>
+        </w:rPr>
+        <w:br/>
+      </w:r>
+      <w:r>
+        <w:rPr>
+          <w:rFonts w:ascii="Calibri" w:hAnsi="Calibri"/>
+          <w:i/>
+          <w:noProof/>
+        </w:rPr>
+        <w:lastRenderedPageBreak/>
+        <w:drawing>
+          <wp:inline distT="0" distB="0" distL="0" distR="0">
+            <wp:extent cx="5753100" cy="3787140"/>
+            <wp:effectExtent l="0" t="0" r="0" b="3810"/>
+            <wp:docPr id="13" name="Afbeelding 13"/>
+            <wp:cNvGraphicFramePr>
+              <a:graphicFrameLocks xmlns:a="http://schemas.openxmlformats.org/drawingml/2006/main" noChangeAspect="1"/>
+            </wp:cNvGraphicFramePr>
+            <a:graphic xmlns:a="http://schemas.openxmlformats.org/drawingml/2006/main">
+              <a:graphicData uri="http://schemas.openxmlformats.org/drawingml/2006/picture">
+                <pic:pic xmlns:pic="http://schemas.openxmlformats.org/drawingml/2006/picture">
+                  <pic:nvPicPr>
+                    <pic:cNvPr id="0" name="Picture 6"/>
+                    <pic:cNvPicPr>
+                      <a:picLocks noChangeAspect="1" noChangeArrowheads="1"/>
+                    </pic:cNvPicPr>
+                  </pic:nvPicPr>
+                  <pic:blipFill>
+                    <a:blip r:embed="rId12">
+                      <a:extLst>
+                        <a:ext uri="{28A0092B-C50C-407E-A947-70E740481C1C}">
+                          <a14:useLocalDpi xmlns:a14="http://schemas.microsoft.com/office/drawing/2010/main" val="0"/>
+                        </a:ext>
+                      </a:extLst>
+                    </a:blip>
+                    <a:srcRect/>
+                    <a:stretch>
+                      <a:fillRect/>
+                    </a:stretch>
+                  </pic:blipFill>
+                  <pic:spPr bwMode="auto">
+                    <a:xfrm>
+                      <a:off x="0" y="0"/>
+                      <a:ext cx="5753100" cy="3787140"/>
+                    </a:xfrm>
+                    <a:prstGeom prst="rect">
+                      <a:avLst/>
+                    </a:prstGeom>
+                    <a:noFill/>
+                    <a:ln>
+                      <a:noFill/>
+                    </a:ln>
+                  </pic:spPr>
+                </pic:pic>
+              </a:graphicData>
+            </a:graphic>
+          </wp:inline>
+        </w:drawing>
+      </w:r>
+      <w:r>
+        <w:rPr>
+          <w:rFonts w:ascii="Calibri" w:hAnsi="Calibri"/>
+          <w:i/>
+        </w:rPr>
+        <w:br/>
+      </w:r>
+      <w:r>
+        <w:rPr>
+          <w:rFonts w:ascii="Calibri" w:hAnsi="Calibri"/>
+          <w:i/>
+          <w:noProof/>
+        </w:rPr>
+        <w:drawing>
+          <wp:inline distT="0" distB="0" distL="0" distR="0">
+            <wp:extent cx="5753100" cy="3787140"/>
+            <wp:effectExtent l="0" t="0" r="0" b="3810"/>
+            <wp:docPr id="14" name="Afbeelding 14"/>
+            <wp:cNvGraphicFramePr>
+              <a:graphicFrameLocks xmlns:a="http://schemas.openxmlformats.org/drawingml/2006/main" noChangeAspect="1"/>
+            </wp:cNvGraphicFramePr>
+            <a:graphic xmlns:a="http://schemas.openxmlformats.org/drawingml/2006/main">
+              <a:graphicData uri="http://schemas.openxmlformats.org/drawingml/2006/picture">
+                <pic:pic xmlns:pic="http://schemas.openxmlformats.org/drawingml/2006/picture">
+                  <pic:nvPicPr>
+                    <pic:cNvPr id="0" name="Picture 7"/>
+                    <pic:cNvPicPr>
+                      <a:picLocks noChangeAspect="1" noChangeArrowheads="1"/>
+                    </pic:cNvPicPr>
+                  </pic:nvPicPr>
+                  <pic:blipFill>
+                    <a:blip r:embed="rId13">
+                      <a:extLst>
+                        <a:ext uri="{28A0092B-C50C-407E-A947-70E740481C1C}">
+                          <a14:useLocalDpi xmlns:a14="http://schemas.microsoft.com/office/drawing/2010/main" val="0"/>
+                        </a:ext>
+                      </a:extLst>
+                    </a:blip>
+                    <a:srcRect/>
+                    <a:stretch>
+                      <a:fillRect/>
+                    </a:stretch>
+                  </pic:blipFill>
+                  <pic:spPr bwMode="auto">
+                    <a:xfrm>
+                      <a:off x="0" y="0"/>
+                      <a:ext cx="5753100" cy="3787140"/>
+                    </a:xfrm>
+                    <a:prstGeom prst="rect">
+                      <a:avLst/>
+                    </a:prstGeom>
+                    <a:noFill/>
+                    <a:ln>
+                      <a:noFill/>
+                    </a:ln>
+                  </pic:spPr>
+                </pic:pic>
+              </a:graphicData>
+            </a:graphic>
+          </wp:inline>
+        </w:drawing>
+      </w:r>
+      <w:r>
+        <w:rPr>
+          <w:rFonts w:ascii="Calibri" w:hAnsi="Calibri"/>
+          <w:i/>
+        </w:rPr>
+        <w:br/>
+      </w:r>
+      <w:r>
+        <w:rPr>
+          <w:rFonts w:ascii="Calibri" w:hAnsi="Calibri"/>
+          <w:i/>
+          <w:noProof/>
+        </w:rPr>
+        <w:lastRenderedPageBreak/>
+        <w:drawing>
+          <wp:inline distT="0" distB="0" distL="0" distR="0">
+            <wp:extent cx="5753100" cy="3787140"/>
+            <wp:effectExtent l="0" t="0" r="0" b="3810"/>
+            <wp:docPr id="16" name="Afbeelding 16"/>
+            <wp:cNvGraphicFramePr>
+              <a:graphicFrameLocks xmlns:a="http://schemas.openxmlformats.org/drawingml/2006/main" noChangeAspect="1"/>
+            </wp:cNvGraphicFramePr>
+            <a:graphic xmlns:a="http://schemas.openxmlformats.org/drawingml/2006/main">
+              <a:graphicData uri="http://schemas.openxmlformats.org/drawingml/2006/picture">
+                <pic:pic xmlns:pic="http://schemas.openxmlformats.org/drawingml/2006/picture">
+                  <pic:nvPicPr>
+                    <pic:cNvPr id="0" name="Picture 8"/>
+                    <pic:cNvPicPr>
+                      <a:picLocks noChangeAspect="1" noChangeArrowheads="1"/>
+                    </pic:cNvPicPr>
+                  </pic:nvPicPr>
+                  <pic:blipFill>
+                    <a:blip r:embed="rId14">
+                      <a:extLst>
+                        <a:ext uri="{28A0092B-C50C-407E-A947-70E740481C1C}">
+                          <a14:useLocalDpi xmlns:a14="http://schemas.microsoft.com/office/drawing/2010/main" val="0"/>
+                        </a:ext>
+                      </a:extLst>
+                    </a:blip>
+                    <a:srcRect/>
+                    <a:stretch>
+                      <a:fillRect/>
+                    </a:stretch>
+                  </pic:blipFill>
+                  <pic:spPr bwMode="auto">
+                    <a:xfrm>
+                      <a:off x="0" y="0"/>
+                      <a:ext cx="5753100" cy="3787140"/>
+                    </a:xfrm>
+                    <a:prstGeom prst="rect">
+                      <a:avLst/>
+                    </a:prstGeom>
+                    <a:noFill/>
+                    <a:ln>
+                      <a:noFill/>
+                    </a:ln>
+                  </pic:spPr>
+                </pic:pic>
+              </a:graphicData>
+            </a:graphic>
+          </wp:inline>
+        </w:drawing>
       </w:r>
     </w:p>
     <w:p>
@@ -1427,16 +1906,15 @@
           <w:lang w:eastAsia="nl-NL"/>
         </w:rPr>
       </w:pPr>
-      <w:bookmarkStart w:id="7" w:name="_Toc447878401"/>
-      <w:bookmarkStart w:id="8" w:name="_Toc517523737"/>
+      <w:bookmarkStart w:id="7" w:name="_Toc517523737"/>
+      <w:bookmarkStart w:id="8" w:name="_Toc447878401"/>
       <w:r>
         <w:rPr>
           <w:color w:val="auto"/>
         </w:rPr>
-        <w:lastRenderedPageBreak/>
         <w:t>Basisschermlay-out</w:t>
       </w:r>
-      <w:bookmarkEnd w:id="8"/>
+      <w:bookmarkEnd w:id="7"/>
     </w:p>
     <w:p>
       <w:pPr>
@@ -1463,6 +1941,7 @@
           <w:noProof/>
           <w:lang w:val="en-US"/>
         </w:rPr>
+        <w:lastRenderedPageBreak/>
         <w:drawing>
           <wp:inline distT="0" distB="0" distL="0" distR="0" wp14:anchorId="2A27F895" wp14:editId="5A783F73">
             <wp:extent cx="5760720" cy="3902075"/>
@@ -1479,7 +1958,7 @@
                     <pic:cNvPicPr/>
                   </pic:nvPicPr>
                   <pic:blipFill>
-                    <a:blip r:embed="rId8"/>
+                    <a:blip r:embed="rId15"/>
                     <a:stretch>
                       <a:fillRect/>
                     </a:stretch>
@@ -1512,10 +1991,9 @@
         <w:rPr>
           <w:color w:val="auto"/>
         </w:rPr>
-        <w:lastRenderedPageBreak/>
         <w:t>Uitvoerontwerp</w:t>
       </w:r>
-      <w:bookmarkEnd w:id="7"/>
+      <w:bookmarkEnd w:id="8"/>
       <w:bookmarkEnd w:id="9"/>
     </w:p>
     <w:p>
@@ -1579,7 +2057,7 @@
                     </pic:cNvPicPr>
                   </pic:nvPicPr>
                   <pic:blipFill>
-                    <a:blip r:embed="rId9" cstate="print">
+                    <a:blip r:embed="rId16" cstate="print">
                       <a:extLst>
                         <a:ext uri="{28A0092B-C50C-407E-A947-70E740481C1C}">
                           <a14:useLocalDpi xmlns:a14="http://schemas.microsoft.com/office/drawing/2010/main" val="0"/>
@@ -1637,7 +2115,7 @@
                     </pic:cNvPicPr>
                   </pic:nvPicPr>
                   <pic:blipFill>
-                    <a:blip r:embed="rId10" cstate="print">
+                    <a:blip r:embed="rId17" cstate="print">
                       <a:extLst>
                         <a:ext uri="{28A0092B-C50C-407E-A947-70E740481C1C}">
                           <a14:useLocalDpi xmlns:a14="http://schemas.microsoft.com/office/drawing/2010/main" val="0"/>
@@ -1690,6 +2168,7 @@
           <w:sz w:val="22"/>
           <w:szCs w:val="20"/>
         </w:rPr>
+        <w:lastRenderedPageBreak/>
         <w:drawing>
           <wp:inline distT="0" distB="0" distL="0" distR="0">
             <wp:extent cx="2034540" cy="3621792"/>
@@ -1708,7 +2187,7 @@
                     </pic:cNvPicPr>
                   </pic:nvPicPr>
                   <pic:blipFill>
-                    <a:blip r:embed="rId11" cstate="print">
+                    <a:blip r:embed="rId18" cstate="print">
                       <a:extLst>
                         <a:ext uri="{28A0092B-C50C-407E-A947-70E740481C1C}">
                           <a14:useLocalDpi xmlns:a14="http://schemas.microsoft.com/office/drawing/2010/main" val="0"/>
@@ -1766,7 +2245,7 @@
                     </pic:cNvPicPr>
                   </pic:nvPicPr>
                   <pic:blipFill>
-                    <a:blip r:embed="rId12" cstate="print">
+                    <a:blip r:embed="rId19" cstate="print">
                       <a:extLst>
                         <a:ext uri="{28A0092B-C50C-407E-A947-70E740481C1C}">
                           <a14:useLocalDpi xmlns:a14="http://schemas.microsoft.com/office/drawing/2010/main" val="0"/>
@@ -1818,7 +2297,6 @@
         <w:rPr>
           <w:color w:val="auto"/>
         </w:rPr>
-        <w:lastRenderedPageBreak/>
         <w:t>Formulierontwerp</w:t>
       </w:r>
       <w:bookmarkEnd w:id="10"/>
@@ -1868,6 +2346,7 @@
           <w:sz w:val="22"/>
           <w:szCs w:val="20"/>
         </w:rPr>
+        <w:lastRenderedPageBreak/>
         <w:drawing>
           <wp:inline distT="0" distB="0" distL="0" distR="0" wp14:anchorId="0A54215E" wp14:editId="5890C653">
             <wp:extent cx="2026920" cy="3608226"/>
@@ -1886,7 +2365,7 @@
                     </pic:cNvPicPr>
                   </pic:nvPicPr>
                   <pic:blipFill>
-                    <a:blip r:embed="rId13" cstate="print">
+                    <a:blip r:embed="rId20" cstate="print">
                       <a:extLst>
                         <a:ext uri="{28A0092B-C50C-407E-A947-70E740481C1C}">
                           <a14:useLocalDpi xmlns:a14="http://schemas.microsoft.com/office/drawing/2010/main" val="0"/>
@@ -1944,7 +2423,7 @@
                     </pic:cNvPicPr>
                   </pic:nvPicPr>
                   <pic:blipFill>
-                    <a:blip r:embed="rId14" cstate="print">
+                    <a:blip r:embed="rId21" cstate="print">
                       <a:extLst>
                         <a:ext uri="{28A0092B-C50C-407E-A947-70E740481C1C}">
                           <a14:useLocalDpi xmlns:a14="http://schemas.microsoft.com/office/drawing/2010/main" val="0"/>
@@ -2002,7 +2481,7 @@
                     </pic:cNvPicPr>
                   </pic:nvPicPr>
                   <pic:blipFill>
-                    <a:blip r:embed="rId15" cstate="print">
+                    <a:blip r:embed="rId22" cstate="print">
                       <a:extLst>
                         <a:ext uri="{28A0092B-C50C-407E-A947-70E740481C1C}">
                           <a14:useLocalDpi xmlns:a14="http://schemas.microsoft.com/office/drawing/2010/main" val="0"/>
@@ -2060,7 +2539,7 @@
                     </pic:cNvPicPr>
                   </pic:nvPicPr>
                   <pic:blipFill>
-                    <a:blip r:embed="rId16" cstate="print">
+                    <a:blip r:embed="rId23" cstate="print">
                       <a:extLst>
                         <a:ext uri="{28A0092B-C50C-407E-A947-70E740481C1C}">
                           <a14:useLocalDpi xmlns:a14="http://schemas.microsoft.com/office/drawing/2010/main" val="0"/>
@@ -2119,7 +2598,7 @@
                     </pic:cNvPicPr>
                   </pic:nvPicPr>
                   <pic:blipFill>
-                    <a:blip r:embed="rId17" cstate="print">
+                    <a:blip r:embed="rId24" cstate="print">
                       <a:extLst>
                         <a:ext uri="{28A0092B-C50C-407E-A947-70E740481C1C}">
                           <a14:useLocalDpi xmlns:a14="http://schemas.microsoft.com/office/drawing/2010/main" val="0"/>
@@ -2177,7 +2656,7 @@
                     </pic:cNvPicPr>
                   </pic:nvPicPr>
                   <pic:blipFill>
-                    <a:blip r:embed="rId18" cstate="print">
+                    <a:blip r:embed="rId25" cstate="print">
                       <a:extLst>
                         <a:ext uri="{28A0092B-C50C-407E-A947-70E740481C1C}">
                           <a14:useLocalDpi xmlns:a14="http://schemas.microsoft.com/office/drawing/2010/main" val="0"/>
@@ -2235,7 +2714,7 @@
                     </pic:cNvPicPr>
                   </pic:nvPicPr>
                   <pic:blipFill>
-                    <a:blip r:embed="rId19" cstate="print">
+                    <a:blip r:embed="rId26" cstate="print">
                       <a:extLst>
                         <a:ext uri="{28A0092B-C50C-407E-A947-70E740481C1C}">
                           <a14:useLocalDpi xmlns:a14="http://schemas.microsoft.com/office/drawing/2010/main" val="0"/>
@@ -2293,7 +2772,7 @@
                     </pic:cNvPicPr>
                   </pic:nvPicPr>
                   <pic:blipFill>
-                    <a:blip r:embed="rId20" cstate="print">
+                    <a:blip r:embed="rId27" cstate="print">
                       <a:extLst>
                         <a:ext uri="{28A0092B-C50C-407E-A947-70E740481C1C}">
                           <a14:useLocalDpi xmlns:a14="http://schemas.microsoft.com/office/drawing/2010/main" val="0"/>
@@ -2462,7 +2941,7 @@
                     </pic:cNvPicPr>
                   </pic:nvPicPr>
                   <pic:blipFill>
-                    <a:blip r:embed="rId21" cstate="print">
+                    <a:blip r:embed="rId28" cstate="print">
                       <a:extLst>
                         <a:ext uri="{28A0092B-C50C-407E-A947-70E740481C1C}">
                           <a14:useLocalDpi xmlns:a14="http://schemas.microsoft.com/office/drawing/2010/main" val="0"/>
@@ -2675,7 +3154,7 @@
                     </pic:cNvPicPr>
                   </pic:nvPicPr>
                   <pic:blipFill>
-                    <a:blip r:embed="rId14" cstate="print">
+                    <a:blip r:embed="rId21" cstate="print">
                       <a:extLst>
                         <a:ext uri="{28A0092B-C50C-407E-A947-70E740481C1C}">
                           <a14:useLocalDpi xmlns:a14="http://schemas.microsoft.com/office/drawing/2010/main" val="0"/>
@@ -2731,7 +3210,7 @@
                     </pic:cNvPicPr>
                   </pic:nvPicPr>
                   <pic:blipFill>
-                    <a:blip r:embed="rId9" cstate="print">
+                    <a:blip r:embed="rId16" cstate="print">
                       <a:extLst>
                         <a:ext uri="{28A0092B-C50C-407E-A947-70E740481C1C}">
                           <a14:useLocalDpi xmlns:a14="http://schemas.microsoft.com/office/drawing/2010/main" val="0"/>
@@ -2776,12 +3255,12 @@
       </w:pPr>
     </w:p>
     <w:sectPr>
-      <w:headerReference w:type="even" r:id="rId22"/>
-      <w:headerReference w:type="default" r:id="rId23"/>
-      <w:footerReference w:type="even" r:id="rId24"/>
-      <w:footerReference w:type="default" r:id="rId25"/>
-      <w:headerReference w:type="first" r:id="rId26"/>
-      <w:footerReference w:type="first" r:id="rId27"/>
+      <w:headerReference w:type="even" r:id="rId29"/>
+      <w:headerReference w:type="default" r:id="rId30"/>
+      <w:footerReference w:type="even" r:id="rId31"/>
+      <w:footerReference w:type="default" r:id="rId32"/>
+      <w:headerReference w:type="first" r:id="rId33"/>
+      <w:footerReference w:type="first" r:id="rId34"/>
       <w:pgSz w:w="11906" w:h="16838"/>
       <w:pgMar w:top="1417" w:right="1417" w:bottom="1417" w:left="1417" w:header="708" w:footer="708" w:gutter="0"/>
       <w:cols w:space="708"/>
@@ -5413,7 +5892,7 @@
 </file>
 
 <file path=customXml/itemProps1.xml><?xml version="1.0" encoding="utf-8"?>
-<ds:datastoreItem xmlns:ds="http://schemas.openxmlformats.org/officeDocument/2006/customXml" ds:itemID="{E53FB960-3089-4725-86F7-F0241D1F23A3}">
+<ds:datastoreItem xmlns:ds="http://schemas.openxmlformats.org/officeDocument/2006/customXml" ds:itemID="{869CC0F2-CC99-40CE-A892-23D6FE78459C}">
   <ds:schemaRefs>
     <ds:schemaRef ds:uri="http://schemas.openxmlformats.org/officeDocument/2006/bibliography"/>
   </ds:schemaRefs>

</xml_diff>

<commit_message>
Activiteiten diagram mappen/bestanden aanmaken
</commit_message>
<xml_diff>
--- a/Documents/Designs/Functional Design/FunctionalDesign.docx
+++ b/Documents/Designs/Functional Design/FunctionalDesign.docx
@@ -13,61 +13,6 @@
       <w:bookmarkStart w:id="0" w:name="_Toc441222698"/>
       <w:bookmarkStart w:id="1" w:name="_Toc441224461"/>
       <w:bookmarkStart w:id="2" w:name="_Toc449083610"/>
-      <w:r>
-        <w:rPr>
-          <w:noProof/>
-          <w:sz w:val="48"/>
-          <w:szCs w:val="48"/>
-        </w:rPr>
-        <w:drawing>
-          <wp:inline distT="0" distB="0" distL="0" distR="0">
-            <wp:extent cx="5753100" cy="3695700"/>
-            <wp:effectExtent l="0" t="0" r="0" b="0"/>
-            <wp:docPr id="4" name="Afbeelding 4"/>
-            <wp:cNvGraphicFramePr>
-              <a:graphicFrameLocks xmlns:a="http://schemas.openxmlformats.org/drawingml/2006/main" noChangeAspect="1"/>
-            </wp:cNvGraphicFramePr>
-            <a:graphic xmlns:a="http://schemas.openxmlformats.org/drawingml/2006/main">
-              <a:graphicData uri="http://schemas.openxmlformats.org/drawingml/2006/picture">
-                <pic:pic xmlns:pic="http://schemas.openxmlformats.org/drawingml/2006/picture">
-                  <pic:nvPicPr>
-                    <pic:cNvPr id="0" name="Picture 1"/>
-                    <pic:cNvPicPr>
-                      <a:picLocks noChangeAspect="1" noChangeArrowheads="1"/>
-                    </pic:cNvPicPr>
-                  </pic:nvPicPr>
-                  <pic:blipFill>
-                    <a:blip r:embed="rId8">
-                      <a:extLst>
-                        <a:ext uri="{28A0092B-C50C-407E-A947-70E740481C1C}">
-                          <a14:useLocalDpi xmlns:a14="http://schemas.microsoft.com/office/drawing/2010/main" val="0"/>
-                        </a:ext>
-                      </a:extLst>
-                    </a:blip>
-                    <a:srcRect/>
-                    <a:stretch>
-                      <a:fillRect/>
-                    </a:stretch>
-                  </pic:blipFill>
-                  <pic:spPr bwMode="auto">
-                    <a:xfrm>
-                      <a:off x="0" y="0"/>
-                      <a:ext cx="5753100" cy="3695700"/>
-                    </a:xfrm>
-                    <a:prstGeom prst="rect">
-                      <a:avLst/>
-                    </a:prstGeom>
-                    <a:noFill/>
-                    <a:ln>
-                      <a:noFill/>
-                    </a:ln>
-                  </pic:spPr>
-                </pic:pic>
-              </a:graphicData>
-            </a:graphic>
-          </wp:inline>
-        </w:drawing>
-      </w:r>
       <w:r>
         <w:rPr>
           <w:sz w:val="48"/>
@@ -1008,8 +953,6 @@
             </w:r>
           </w:p>
         </w:tc>
-        <w:bookmarkStart w:id="6" w:name="_GoBack"/>
-        <w:bookmarkEnd w:id="6"/>
       </w:tr>
       <w:tr>
         <w:tc>
@@ -1895,6 +1838,191 @@
           <w:szCs w:val="17"/>
         </w:rPr>
       </w:pPr>
+      <w:r>
+        <w:rPr>
+          <w:rFonts w:ascii="MS Shell Dlg 2" w:hAnsi="MS Shell Dlg 2" w:cs="MS Shell Dlg 2"/>
+          <w:noProof/>
+          <w:sz w:val="17"/>
+          <w:szCs w:val="17"/>
+        </w:rPr>
+        <w:drawing>
+          <wp:inline distT="0" distB="0" distL="0" distR="0">
+            <wp:extent cx="5760720" cy="3718560"/>
+            <wp:effectExtent l="0" t="0" r="0" b="0"/>
+            <wp:docPr id="17" name="Afbeelding 17"/>
+            <wp:cNvGraphicFramePr>
+              <a:graphicFrameLocks xmlns:a="http://schemas.openxmlformats.org/drawingml/2006/main" noChangeAspect="1"/>
+            </wp:cNvGraphicFramePr>
+            <a:graphic xmlns:a="http://schemas.openxmlformats.org/drawingml/2006/main">
+              <a:graphicData uri="http://schemas.openxmlformats.org/drawingml/2006/picture">
+                <pic:pic xmlns:pic="http://schemas.openxmlformats.org/drawingml/2006/picture">
+                  <pic:nvPicPr>
+                    <pic:cNvPr id="0" name="Picture 1"/>
+                    <pic:cNvPicPr>
+                      <a:picLocks noChangeAspect="1" noChangeArrowheads="1"/>
+                    </pic:cNvPicPr>
+                  </pic:nvPicPr>
+                  <pic:blipFill>
+                    <a:blip r:embed="rId15">
+                      <a:extLst>
+                        <a:ext uri="{28A0092B-C50C-407E-A947-70E740481C1C}">
+                          <a14:useLocalDpi xmlns:a14="http://schemas.microsoft.com/office/drawing/2010/main" val="0"/>
+                        </a:ext>
+                      </a:extLst>
+                    </a:blip>
+                    <a:srcRect/>
+                    <a:stretch>
+                      <a:fillRect/>
+                    </a:stretch>
+                  </pic:blipFill>
+                  <pic:spPr bwMode="auto">
+                    <a:xfrm>
+                      <a:off x="0" y="0"/>
+                      <a:ext cx="5760720" cy="3718560"/>
+                    </a:xfrm>
+                    <a:prstGeom prst="rect">
+                      <a:avLst/>
+                    </a:prstGeom>
+                    <a:noFill/>
+                    <a:ln>
+                      <a:noFill/>
+                    </a:ln>
+                  </pic:spPr>
+                </pic:pic>
+              </a:graphicData>
+            </a:graphic>
+          </wp:inline>
+        </w:drawing>
+      </w:r>
+      <w:r>
+        <w:rPr>
+          <w:rFonts w:ascii="MS Shell Dlg 2" w:hAnsi="MS Shell Dlg 2" w:cs="MS Shell Dlg 2"/>
+          <w:sz w:val="17"/>
+          <w:szCs w:val="17"/>
+        </w:rPr>
+        <w:br/>
+      </w:r>
+      <w:r>
+        <w:rPr>
+          <w:rFonts w:ascii="MS Shell Dlg 2" w:hAnsi="MS Shell Dlg 2" w:cs="MS Shell Dlg 2"/>
+          <w:sz w:val="17"/>
+          <w:szCs w:val="17"/>
+        </w:rPr>
+        <w:br/>
+      </w:r>
+      <w:r>
+        <w:rPr>
+          <w:rFonts w:ascii="MS Shell Dlg 2" w:hAnsi="MS Shell Dlg 2" w:cs="MS Shell Dlg 2"/>
+          <w:noProof/>
+          <w:sz w:val="17"/>
+          <w:szCs w:val="17"/>
+        </w:rPr>
+        <w:lastRenderedPageBreak/>
+        <w:drawing>
+          <wp:inline distT="0" distB="0" distL="0" distR="0">
+            <wp:extent cx="5760720" cy="3718560"/>
+            <wp:effectExtent l="0" t="0" r="0" b="0"/>
+            <wp:docPr id="19" name="Afbeelding 19"/>
+            <wp:cNvGraphicFramePr>
+              <a:graphicFrameLocks xmlns:a="http://schemas.openxmlformats.org/drawingml/2006/main" noChangeAspect="1"/>
+            </wp:cNvGraphicFramePr>
+            <a:graphic xmlns:a="http://schemas.openxmlformats.org/drawingml/2006/main">
+              <a:graphicData uri="http://schemas.openxmlformats.org/drawingml/2006/picture">
+                <pic:pic xmlns:pic="http://schemas.openxmlformats.org/drawingml/2006/picture">
+                  <pic:nvPicPr>
+                    <pic:cNvPr id="0" name="Picture 3"/>
+                    <pic:cNvPicPr>
+                      <a:picLocks noChangeAspect="1" noChangeArrowheads="1"/>
+                    </pic:cNvPicPr>
+                  </pic:nvPicPr>
+                  <pic:blipFill>
+                    <a:blip r:embed="rId16">
+                      <a:extLst>
+                        <a:ext uri="{28A0092B-C50C-407E-A947-70E740481C1C}">
+                          <a14:useLocalDpi xmlns:a14="http://schemas.microsoft.com/office/drawing/2010/main" val="0"/>
+                        </a:ext>
+                      </a:extLst>
+                    </a:blip>
+                    <a:srcRect/>
+                    <a:stretch>
+                      <a:fillRect/>
+                    </a:stretch>
+                  </pic:blipFill>
+                  <pic:spPr bwMode="auto">
+                    <a:xfrm>
+                      <a:off x="0" y="0"/>
+                      <a:ext cx="5760720" cy="3718560"/>
+                    </a:xfrm>
+                    <a:prstGeom prst="rect">
+                      <a:avLst/>
+                    </a:prstGeom>
+                    <a:noFill/>
+                    <a:ln>
+                      <a:noFill/>
+                    </a:ln>
+                  </pic:spPr>
+                </pic:pic>
+              </a:graphicData>
+            </a:graphic>
+          </wp:inline>
+        </w:drawing>
+      </w:r>
+      <w:r>
+        <w:rPr>
+          <w:rFonts w:ascii="MS Shell Dlg 2" w:hAnsi="MS Shell Dlg 2" w:cs="MS Shell Dlg 2"/>
+          <w:noProof/>
+          <w:sz w:val="17"/>
+          <w:szCs w:val="17"/>
+        </w:rPr>
+        <w:drawing>
+          <wp:inline distT="0" distB="0" distL="0" distR="0" wp14:anchorId="3BECDCF5" wp14:editId="08E565C5">
+            <wp:extent cx="5760720" cy="3718560"/>
+            <wp:effectExtent l="0" t="0" r="0" b="0"/>
+            <wp:docPr id="18" name="Afbeelding 18"/>
+            <wp:cNvGraphicFramePr>
+              <a:graphicFrameLocks xmlns:a="http://schemas.openxmlformats.org/drawingml/2006/main" noChangeAspect="1"/>
+            </wp:cNvGraphicFramePr>
+            <a:graphic xmlns:a="http://schemas.openxmlformats.org/drawingml/2006/main">
+              <a:graphicData uri="http://schemas.openxmlformats.org/drawingml/2006/picture">
+                <pic:pic xmlns:pic="http://schemas.openxmlformats.org/drawingml/2006/picture">
+                  <pic:nvPicPr>
+                    <pic:cNvPr id="0" name="Picture 2"/>
+                    <pic:cNvPicPr>
+                      <a:picLocks noChangeAspect="1" noChangeArrowheads="1"/>
+                    </pic:cNvPicPr>
+                  </pic:nvPicPr>
+                  <pic:blipFill>
+                    <a:blip r:embed="rId17">
+                      <a:extLst>
+                        <a:ext uri="{28A0092B-C50C-407E-A947-70E740481C1C}">
+                          <a14:useLocalDpi xmlns:a14="http://schemas.microsoft.com/office/drawing/2010/main" val="0"/>
+                        </a:ext>
+                      </a:extLst>
+                    </a:blip>
+                    <a:srcRect/>
+                    <a:stretch>
+                      <a:fillRect/>
+                    </a:stretch>
+                  </pic:blipFill>
+                  <pic:spPr bwMode="auto">
+                    <a:xfrm>
+                      <a:off x="0" y="0"/>
+                      <a:ext cx="5760720" cy="3718560"/>
+                    </a:xfrm>
+                    <a:prstGeom prst="rect">
+                      <a:avLst/>
+                    </a:prstGeom>
+                    <a:noFill/>
+                    <a:ln>
+                      <a:noFill/>
+                    </a:ln>
+                  </pic:spPr>
+                </pic:pic>
+              </a:graphicData>
+            </a:graphic>
+          </wp:inline>
+        </w:drawing>
+      </w:r>
     </w:p>
     <w:p>
       <w:pPr>
@@ -1906,15 +2034,15 @@
           <w:lang w:eastAsia="nl-NL"/>
         </w:rPr>
       </w:pPr>
-      <w:bookmarkStart w:id="7" w:name="_Toc517523737"/>
-      <w:bookmarkStart w:id="8" w:name="_Toc447878401"/>
+      <w:bookmarkStart w:id="6" w:name="_Toc517523737"/>
+      <w:bookmarkStart w:id="7" w:name="_Toc447878401"/>
       <w:r>
         <w:rPr>
           <w:color w:val="auto"/>
         </w:rPr>
         <w:t>Basisschermlay-out</w:t>
       </w:r>
-      <w:bookmarkEnd w:id="7"/>
+      <w:bookmarkEnd w:id="6"/>
     </w:p>
     <w:p>
       <w:pPr>
@@ -1958,7 +2086,7 @@
                     <pic:cNvPicPr/>
                   </pic:nvPicPr>
                   <pic:blipFill>
-                    <a:blip r:embed="rId15"/>
+                    <a:blip r:embed="rId18"/>
                     <a:stretch>
                       <a:fillRect/>
                     </a:stretch>
@@ -1986,15 +2114,15 @@
           <w:color w:val="auto"/>
         </w:rPr>
       </w:pPr>
-      <w:bookmarkStart w:id="9" w:name="_Toc517523738"/>
+      <w:bookmarkStart w:id="8" w:name="_Toc517523738"/>
       <w:r>
         <w:rPr>
           <w:color w:val="auto"/>
         </w:rPr>
         <w:t>Uitvoerontwerp</w:t>
       </w:r>
+      <w:bookmarkEnd w:id="7"/>
       <w:bookmarkEnd w:id="8"/>
-      <w:bookmarkEnd w:id="9"/>
     </w:p>
     <w:p>
       <w:pPr>
@@ -2008,8 +2136,8 @@
           <w:szCs w:val="20"/>
         </w:rPr>
       </w:pPr>
-      <w:bookmarkStart w:id="10" w:name="_Toc435780371"/>
-      <w:bookmarkStart w:id="11" w:name="_Toc447878399"/>
+      <w:bookmarkStart w:id="9" w:name="_Toc435780371"/>
+      <w:bookmarkStart w:id="10" w:name="_Toc447878399"/>
       <w:r>
         <w:rPr>
           <w:rFonts w:ascii="Calibri" w:hAnsi="Calibri"/>
@@ -2057,7 +2185,7 @@
                     </pic:cNvPicPr>
                   </pic:nvPicPr>
                   <pic:blipFill>
-                    <a:blip r:embed="rId16" cstate="print">
+                    <a:blip r:embed="rId19" cstate="print">
                       <a:extLst>
                         <a:ext uri="{28A0092B-C50C-407E-A947-70E740481C1C}">
                           <a14:useLocalDpi xmlns:a14="http://schemas.microsoft.com/office/drawing/2010/main" val="0"/>
@@ -2115,7 +2243,7 @@
                     </pic:cNvPicPr>
                   </pic:nvPicPr>
                   <pic:blipFill>
-                    <a:blip r:embed="rId17" cstate="print">
+                    <a:blip r:embed="rId20" cstate="print">
                       <a:extLst>
                         <a:ext uri="{28A0092B-C50C-407E-A947-70E740481C1C}">
                           <a14:useLocalDpi xmlns:a14="http://schemas.microsoft.com/office/drawing/2010/main" val="0"/>
@@ -2187,7 +2315,7 @@
                     </pic:cNvPicPr>
                   </pic:nvPicPr>
                   <pic:blipFill>
-                    <a:blip r:embed="rId18" cstate="print">
+                    <a:blip r:embed="rId21" cstate="print">
                       <a:extLst>
                         <a:ext uri="{28A0092B-C50C-407E-A947-70E740481C1C}">
                           <a14:useLocalDpi xmlns:a14="http://schemas.microsoft.com/office/drawing/2010/main" val="0"/>
@@ -2245,7 +2373,7 @@
                     </pic:cNvPicPr>
                   </pic:nvPicPr>
                   <pic:blipFill>
-                    <a:blip r:embed="rId19" cstate="print">
+                    <a:blip r:embed="rId22" cstate="print">
                       <a:extLst>
                         <a:ext uri="{28A0092B-C50C-407E-A947-70E740481C1C}">
                           <a14:useLocalDpi xmlns:a14="http://schemas.microsoft.com/office/drawing/2010/main" val="0"/>
@@ -2287,20 +2415,33 @@
     </w:p>
     <w:p>
       <w:pPr>
+        <w:rPr>
+          <w:rFonts w:eastAsiaTheme="majorEastAsia" w:cstheme="majorBidi"/>
+          <w:sz w:val="48"/>
+          <w:szCs w:val="32"/>
+        </w:rPr>
+      </w:pPr>
+      <w:bookmarkStart w:id="11" w:name="_Toc517523739"/>
+      <w:r>
+        <w:br w:type="page"/>
+      </w:r>
+    </w:p>
+    <w:p>
+      <w:pPr>
         <w:pStyle w:val="Kop1"/>
         <w:rPr>
           <w:color w:val="auto"/>
         </w:rPr>
       </w:pPr>
-      <w:bookmarkStart w:id="12" w:name="_Toc517523739"/>
       <w:r>
         <w:rPr>
           <w:color w:val="auto"/>
         </w:rPr>
+        <w:lastRenderedPageBreak/>
         <w:t>Formulierontwerp</w:t>
       </w:r>
-      <w:bookmarkEnd w:id="10"/>
-      <w:bookmarkEnd w:id="12"/>
+      <w:bookmarkEnd w:id="9"/>
+      <w:bookmarkEnd w:id="11"/>
     </w:p>
     <w:p>
       <w:pPr>
@@ -2346,7 +2487,6 @@
           <w:sz w:val="22"/>
           <w:szCs w:val="20"/>
         </w:rPr>
-        <w:lastRenderedPageBreak/>
         <w:drawing>
           <wp:inline distT="0" distB="0" distL="0" distR="0" wp14:anchorId="0A54215E" wp14:editId="5890C653">
             <wp:extent cx="2026920" cy="3608226"/>
@@ -2365,7 +2505,7 @@
                     </pic:cNvPicPr>
                   </pic:nvPicPr>
                   <pic:blipFill>
-                    <a:blip r:embed="rId20" cstate="print">
+                    <a:blip r:embed="rId23" cstate="print">
                       <a:extLst>
                         <a:ext uri="{28A0092B-C50C-407E-A947-70E740481C1C}">
                           <a14:useLocalDpi xmlns:a14="http://schemas.microsoft.com/office/drawing/2010/main" val="0"/>
@@ -2423,7 +2563,7 @@
                     </pic:cNvPicPr>
                   </pic:nvPicPr>
                   <pic:blipFill>
-                    <a:blip r:embed="rId21" cstate="print">
+                    <a:blip r:embed="rId24" cstate="print">
                       <a:extLst>
                         <a:ext uri="{28A0092B-C50C-407E-A947-70E740481C1C}">
                           <a14:useLocalDpi xmlns:a14="http://schemas.microsoft.com/office/drawing/2010/main" val="0"/>
@@ -2481,7 +2621,7 @@
                     </pic:cNvPicPr>
                   </pic:nvPicPr>
                   <pic:blipFill>
-                    <a:blip r:embed="rId22" cstate="print">
+                    <a:blip r:embed="rId25" cstate="print">
                       <a:extLst>
                         <a:ext uri="{28A0092B-C50C-407E-A947-70E740481C1C}">
                           <a14:useLocalDpi xmlns:a14="http://schemas.microsoft.com/office/drawing/2010/main" val="0"/>
@@ -2539,7 +2679,7 @@
                     </pic:cNvPicPr>
                   </pic:nvPicPr>
                   <pic:blipFill>
-                    <a:blip r:embed="rId23" cstate="print">
+                    <a:blip r:embed="rId26" cstate="print">
                       <a:extLst>
                         <a:ext uri="{28A0092B-C50C-407E-A947-70E740481C1C}">
                           <a14:useLocalDpi xmlns:a14="http://schemas.microsoft.com/office/drawing/2010/main" val="0"/>
@@ -2598,7 +2738,7 @@
                     </pic:cNvPicPr>
                   </pic:nvPicPr>
                   <pic:blipFill>
-                    <a:blip r:embed="rId24" cstate="print">
+                    <a:blip r:embed="rId27" cstate="print">
                       <a:extLst>
                         <a:ext uri="{28A0092B-C50C-407E-A947-70E740481C1C}">
                           <a14:useLocalDpi xmlns:a14="http://schemas.microsoft.com/office/drawing/2010/main" val="0"/>
@@ -2656,7 +2796,7 @@
                     </pic:cNvPicPr>
                   </pic:nvPicPr>
                   <pic:blipFill>
-                    <a:blip r:embed="rId25" cstate="print">
+                    <a:blip r:embed="rId28" cstate="print">
                       <a:extLst>
                         <a:ext uri="{28A0092B-C50C-407E-A947-70E740481C1C}">
                           <a14:useLocalDpi xmlns:a14="http://schemas.microsoft.com/office/drawing/2010/main" val="0"/>
@@ -2714,7 +2854,7 @@
                     </pic:cNvPicPr>
                   </pic:nvPicPr>
                   <pic:blipFill>
-                    <a:blip r:embed="rId26" cstate="print">
+                    <a:blip r:embed="rId29" cstate="print">
                       <a:extLst>
                         <a:ext uri="{28A0092B-C50C-407E-A947-70E740481C1C}">
                           <a14:useLocalDpi xmlns:a14="http://schemas.microsoft.com/office/drawing/2010/main" val="0"/>
@@ -2772,7 +2912,7 @@
                     </pic:cNvPicPr>
                   </pic:nvPicPr>
                   <pic:blipFill>
-                    <a:blip r:embed="rId27" cstate="print">
+                    <a:blip r:embed="rId30" cstate="print">
                       <a:extLst>
                         <a:ext uri="{28A0092B-C50C-407E-A947-70E740481C1C}">
                           <a14:useLocalDpi xmlns:a14="http://schemas.microsoft.com/office/drawing/2010/main" val="0"/>
@@ -2836,7 +2976,7 @@
           <w:color w:val="auto"/>
         </w:rPr>
       </w:pPr>
-      <w:bookmarkStart w:id="13" w:name="_Toc517523740"/>
+      <w:bookmarkStart w:id="12" w:name="_Toc517523740"/>
       <w:r>
         <w:rPr>
           <w:color w:val="auto"/>
@@ -2844,8 +2984,8 @@
         <w:lastRenderedPageBreak/>
         <w:t>Navigatiestructuur</w:t>
       </w:r>
-      <w:bookmarkEnd w:id="11"/>
-      <w:bookmarkEnd w:id="13"/>
+      <w:bookmarkEnd w:id="10"/>
+      <w:bookmarkEnd w:id="12"/>
     </w:p>
     <w:p>
       <w:pPr>
@@ -2941,7 +3081,7 @@
                     </pic:cNvPicPr>
                   </pic:nvPicPr>
                   <pic:blipFill>
-                    <a:blip r:embed="rId28" cstate="print">
+                    <a:blip r:embed="rId31" cstate="print">
                       <a:extLst>
                         <a:ext uri="{28A0092B-C50C-407E-A947-70E740481C1C}">
                           <a14:useLocalDpi xmlns:a14="http://schemas.microsoft.com/office/drawing/2010/main" val="0"/>
@@ -2982,7 +3122,7 @@
           <w:szCs w:val="32"/>
         </w:rPr>
       </w:pPr>
-      <w:bookmarkStart w:id="14" w:name="_Toc435780369"/>
+      <w:bookmarkStart w:id="13" w:name="_Toc435780369"/>
       <w:r>
         <w:br w:type="page"/>
       </w:r>
@@ -2994,7 +3134,7 @@
           <w:color w:val="auto"/>
         </w:rPr>
       </w:pPr>
-      <w:bookmarkStart w:id="15" w:name="_Toc517523741"/>
+      <w:bookmarkStart w:id="14" w:name="_Toc517523741"/>
       <w:r>
         <w:rPr>
           <w:color w:val="auto"/>
@@ -3002,8 +3142,8 @@
         <w:lastRenderedPageBreak/>
         <w:t>Gebruikersschermen</w:t>
       </w:r>
+      <w:bookmarkEnd w:id="13"/>
       <w:bookmarkEnd w:id="14"/>
-      <w:bookmarkEnd w:id="15"/>
     </w:p>
     <w:p>
       <w:pPr>
@@ -3129,6 +3269,7 @@
           <w:i/>
         </w:rPr>
       </w:pPr>
+      <w:bookmarkStart w:id="15" w:name="_GoBack"/>
       <w:r>
         <w:rPr>
           <w:rFonts w:ascii="Calibri" w:hAnsi="Calibri"/>
@@ -3154,7 +3295,7 @@
                     </pic:cNvPicPr>
                   </pic:nvPicPr>
                   <pic:blipFill>
-                    <a:blip r:embed="rId21" cstate="print">
+                    <a:blip r:embed="rId24" cstate="print">
                       <a:extLst>
                         <a:ext uri="{28A0092B-C50C-407E-A947-70E740481C1C}">
                           <a14:useLocalDpi xmlns:a14="http://schemas.microsoft.com/office/drawing/2010/main" val="0"/>
@@ -3210,7 +3351,7 @@
                     </pic:cNvPicPr>
                   </pic:nvPicPr>
                   <pic:blipFill>
-                    <a:blip r:embed="rId16" cstate="print">
+                    <a:blip r:embed="rId19" cstate="print">
                       <a:extLst>
                         <a:ext uri="{28A0092B-C50C-407E-A947-70E740481C1C}">
                           <a14:useLocalDpi xmlns:a14="http://schemas.microsoft.com/office/drawing/2010/main" val="0"/>
@@ -3242,6 +3383,7 @@
         </w:drawing>
       </w:r>
     </w:p>
+    <w:bookmarkEnd w:id="15"/>
     <w:p>
       <w:pPr>
         <w:pStyle w:val="Default"/>
@@ -3255,12 +3397,12 @@
       </w:pPr>
     </w:p>
     <w:sectPr>
-      <w:headerReference w:type="even" r:id="rId29"/>
-      <w:headerReference w:type="default" r:id="rId30"/>
-      <w:footerReference w:type="even" r:id="rId31"/>
-      <w:footerReference w:type="default" r:id="rId32"/>
-      <w:headerReference w:type="first" r:id="rId33"/>
-      <w:footerReference w:type="first" r:id="rId34"/>
+      <w:headerReference w:type="even" r:id="rId32"/>
+      <w:headerReference w:type="default" r:id="rId33"/>
+      <w:footerReference w:type="even" r:id="rId34"/>
+      <w:footerReference w:type="default" r:id="rId35"/>
+      <w:headerReference w:type="first" r:id="rId36"/>
+      <w:footerReference w:type="first" r:id="rId37"/>
       <w:pgSz w:w="11906" w:h="16838"/>
       <w:pgMar w:top="1417" w:right="1417" w:bottom="1417" w:left="1417" w:header="708" w:footer="708" w:gutter="0"/>
       <w:cols w:space="708"/>
@@ -5892,7 +6034,7 @@
 </file>
 
 <file path=customXml/itemProps1.xml><?xml version="1.0" encoding="utf-8"?>
-<ds:datastoreItem xmlns:ds="http://schemas.openxmlformats.org/officeDocument/2006/customXml" ds:itemID="{869CC0F2-CC99-40CE-A892-23D6FE78459C}">
+<ds:datastoreItem xmlns:ds="http://schemas.openxmlformats.org/officeDocument/2006/customXml" ds:itemID="{1288D21B-6AC1-4910-A04F-28ADADDEF318}">
   <ds:schemaRefs>
     <ds:schemaRef ds:uri="http://schemas.openxmlformats.org/officeDocument/2006/bibliography"/>
   </ds:schemaRefs>

</xml_diff>